<commit_message>
update do readme e adição de screenshots
</commit_message>
<xml_diff>
--- a/Desafio de Projeto - Processando e Transformando Dados com Power BI - Instruções.docx
+++ b/Desafio de Projeto - Processando e Transformando Dados com Power BI - Instruções.docx
@@ -789,13 +789,7 @@
         <w:rPr>
           <w:color w:val="FF0000"/>
         </w:rPr>
-        <w:t xml:space="preserve">Realizado na consulta </w:t>
-      </w:r>
-      <w:r>
-        <w:rPr>
-          <w:color w:val="FF0000"/>
-        </w:rPr>
-        <w:t>“</w:t>
+        <w:t>Realizado na consulta “</w:t>
       </w:r>
       <w:proofErr w:type="spellStart"/>
       <w:r>
@@ -837,13 +831,7 @@
         <w:rPr>
           <w:color w:val="FF0000"/>
         </w:rPr>
-        <w:t>”</w:t>
-      </w:r>
-      <w:r>
-        <w:rPr>
-          <w:color w:val="FF0000"/>
-        </w:rPr>
-        <w:t xml:space="preserve">, tanto com o nome do funcionário, quanto com o nome do </w:t>
+        <w:t xml:space="preserve">”, tanto com o nome do funcionário, quanto com o nome do </w:t>
       </w:r>
       <w:r>
         <w:rPr>
@@ -1029,93 +1017,6 @@
       <w:pPr>
         <w:pStyle w:val="PargrafodaLista"/>
       </w:pPr>
-      <w:r>
-        <w:rPr>
-          <w:noProof/>
-        </w:rPr>
-        <w:drawing>
-          <wp:inline distT="0" distB="0" distL="0" distR="0" wp14:anchorId="5AF8DC0B" wp14:editId="39D9BDA7">
-            <wp:extent cx="1903875" cy="1770529"/>
-            <wp:effectExtent l="0" t="0" r="0" b="0"/>
-            <wp:docPr id="1" name="Imagem 1" descr="Interface gráfica do usuário, Tabela&#10;&#10;Descrição gerada automaticamente"/>
-            <wp:cNvGraphicFramePr>
-              <a:graphicFrameLocks xmlns:a="http://schemas.openxmlformats.org/drawingml/2006/main" noChangeAspect="1"/>
-            </wp:cNvGraphicFramePr>
-            <a:graphic xmlns:a="http://schemas.openxmlformats.org/drawingml/2006/main">
-              <a:graphicData uri="http://schemas.openxmlformats.org/drawingml/2006/picture">
-                <pic:pic xmlns:pic="http://schemas.openxmlformats.org/drawingml/2006/picture">
-                  <pic:nvPicPr>
-                    <pic:cNvPr id="1" name="Imagem 1" descr="Interface gráfica do usuário, Tabela&#10;&#10;Descrição gerada automaticamente"/>
-                    <pic:cNvPicPr/>
-                  </pic:nvPicPr>
-                  <pic:blipFill rotWithShape="1">
-                    <a:blip r:embed="rId8"/>
-                    <a:srcRect r="11561" b="11138"/>
-                    <a:stretch/>
-                  </pic:blipFill>
-                  <pic:spPr bwMode="auto">
-                    <a:xfrm>
-                      <a:off x="0" y="0"/>
-                      <a:ext cx="1910198" cy="1776409"/>
-                    </a:xfrm>
-                    <a:prstGeom prst="rect">
-                      <a:avLst/>
-                    </a:prstGeom>
-                    <a:ln>
-                      <a:noFill/>
-                    </a:ln>
-                    <a:extLst>
-                      <a:ext uri="{53640926-AAD7-44D8-BBD7-CCE9431645EC}">
-                        <a14:shadowObscured xmlns:a14="http://schemas.microsoft.com/office/drawing/2010/main"/>
-                      </a:ext>
-                    </a:extLst>
-                  </pic:spPr>
-                </pic:pic>
-              </a:graphicData>
-            </a:graphic>
-          </wp:inline>
-        </w:drawing>
-      </w:r>
-      <w:r>
-        <w:rPr>
-          <w:noProof/>
-        </w:rPr>
-        <w:drawing>
-          <wp:inline distT="0" distB="0" distL="0" distR="0" wp14:anchorId="0813D7A0" wp14:editId="69BFE1CB">
-            <wp:extent cx="2608729" cy="1195457"/>
-            <wp:effectExtent l="0" t="0" r="0" b="0"/>
-            <wp:docPr id="2" name="Imagem 2" descr="Tabela&#10;&#10;Descrição gerada automaticamente"/>
-            <wp:cNvGraphicFramePr>
-              <a:graphicFrameLocks xmlns:a="http://schemas.openxmlformats.org/drawingml/2006/main" noChangeAspect="1"/>
-            </wp:cNvGraphicFramePr>
-            <a:graphic xmlns:a="http://schemas.openxmlformats.org/drawingml/2006/main">
-              <a:graphicData uri="http://schemas.openxmlformats.org/drawingml/2006/picture">
-                <pic:pic xmlns:pic="http://schemas.openxmlformats.org/drawingml/2006/picture">
-                  <pic:nvPicPr>
-                    <pic:cNvPr id="2" name="Imagem 2" descr="Tabela&#10;&#10;Descrição gerada automaticamente"/>
-                    <pic:cNvPicPr/>
-                  </pic:nvPicPr>
-                  <pic:blipFill>
-                    <a:blip r:embed="rId9"/>
-                    <a:stretch>
-                      <a:fillRect/>
-                    </a:stretch>
-                  </pic:blipFill>
-                  <pic:spPr>
-                    <a:xfrm>
-                      <a:off x="0" y="0"/>
-                      <a:ext cx="2619312" cy="1200307"/>
-                    </a:xfrm>
-                    <a:prstGeom prst="rect">
-                      <a:avLst/>
-                    </a:prstGeom>
-                  </pic:spPr>
-                </pic:pic>
-              </a:graphicData>
-            </a:graphic>
-          </wp:inline>
-        </w:drawing>
-      </w:r>
     </w:p>
     <w:p>
       <w:pPr>
@@ -2306,14 +2207,12 @@
 </file>
 
 <file path=customXml/item1.xml><?xml version="1.0" encoding="utf-8"?>
-<p:properties xmlns:p="http://schemas.microsoft.com/office/2006/metadata/properties" xmlns:xsi="http://www.w3.org/2001/XMLSchema-instance" xmlns:pc="http://schemas.microsoft.com/office/infopath/2007/PartnerControls">
-  <documentManagement>
-    <lcf76f155ced4ddcb4097134ff3c332f xmlns="851b35d3-0456-4d6a-bc2f-da927e91d158">
-      <Terms xmlns="http://schemas.microsoft.com/office/infopath/2007/PartnerControls"/>
-    </lcf76f155ced4ddcb4097134ff3c332f>
-    <TaxCatchAll xmlns="19483571-f922-4e8e-9c1c-26f0a2252132" xsi:nil="true"/>
-  </documentManagement>
-</p:properties>
+<?mso-contentType ?>
+<FormTemplates xmlns="http://schemas.microsoft.com/sharepoint/v3/contenttype/forms">
+  <Display>DocumentLibraryForm</Display>
+  <Edit>DocumentLibraryForm</Edit>
+  <New>DocumentLibraryForm</New>
+</FormTemplates>
 </file>
 
 <file path=customXml/item2.xml><?xml version="1.0" encoding="utf-8"?>
@@ -2560,21 +2459,20 @@
 </file>
 
 <file path=customXml/item3.xml><?xml version="1.0" encoding="utf-8"?>
-<?mso-contentType ?>
-<FormTemplates xmlns="http://schemas.microsoft.com/sharepoint/v3/contenttype/forms">
-  <Display>DocumentLibraryForm</Display>
-  <Edit>DocumentLibraryForm</Edit>
-  <New>DocumentLibraryForm</New>
-</FormTemplates>
+<p:properties xmlns:p="http://schemas.microsoft.com/office/2006/metadata/properties" xmlns:xsi="http://www.w3.org/2001/XMLSchema-instance" xmlns:pc="http://schemas.microsoft.com/office/infopath/2007/PartnerControls">
+  <documentManagement>
+    <lcf76f155ced4ddcb4097134ff3c332f xmlns="851b35d3-0456-4d6a-bc2f-da927e91d158">
+      <Terms xmlns="http://schemas.microsoft.com/office/infopath/2007/PartnerControls"/>
+    </lcf76f155ced4ddcb4097134ff3c332f>
+    <TaxCatchAll xmlns="19483571-f922-4e8e-9c1c-26f0a2252132" xsi:nil="true"/>
+  </documentManagement>
+</p:properties>
 </file>
 
 <file path=customXml/itemProps1.xml><?xml version="1.0" encoding="utf-8"?>
-<ds:datastoreItem xmlns:ds="http://schemas.openxmlformats.org/officeDocument/2006/customXml" ds:itemID="{8A792CEF-6154-4DFD-A9F3-6D9690FB9B6E}">
+<ds:datastoreItem xmlns:ds="http://schemas.openxmlformats.org/officeDocument/2006/customXml" ds:itemID="{A5438629-C897-4759-B487-6E344F405D59}">
   <ds:schemaRefs>
-    <ds:schemaRef ds:uri="http://schemas.microsoft.com/office/2006/metadata/properties"/>
-    <ds:schemaRef ds:uri="http://schemas.microsoft.com/office/infopath/2007/PartnerControls"/>
-    <ds:schemaRef ds:uri="851b35d3-0456-4d6a-bc2f-da927e91d158"/>
-    <ds:schemaRef ds:uri="19483571-f922-4e8e-9c1c-26f0a2252132"/>
+    <ds:schemaRef ds:uri="http://schemas.microsoft.com/sharepoint/v3/contenttype/forms"/>
   </ds:schemaRefs>
 </ds:datastoreItem>
 </file>
@@ -2599,9 +2497,12 @@
 </file>
 
 <file path=customXml/itemProps3.xml><?xml version="1.0" encoding="utf-8"?>
-<ds:datastoreItem xmlns:ds="http://schemas.openxmlformats.org/officeDocument/2006/customXml" ds:itemID="{A5438629-C897-4759-B487-6E344F405D59}">
+<ds:datastoreItem xmlns:ds="http://schemas.openxmlformats.org/officeDocument/2006/customXml" ds:itemID="{8A792CEF-6154-4DFD-A9F3-6D9690FB9B6E}">
   <ds:schemaRefs>
-    <ds:schemaRef ds:uri="http://schemas.microsoft.com/sharepoint/v3/contenttype/forms"/>
+    <ds:schemaRef ds:uri="http://schemas.microsoft.com/office/2006/metadata/properties"/>
+    <ds:schemaRef ds:uri="http://schemas.microsoft.com/office/infopath/2007/PartnerControls"/>
+    <ds:schemaRef ds:uri="851b35d3-0456-4d6a-bc2f-da927e91d158"/>
+    <ds:schemaRef ds:uri="19483571-f922-4e8e-9c1c-26f0a2252132"/>
   </ds:schemaRefs>
 </ds:datastoreItem>
 </file>
</xml_diff>